<commit_message>
Cotejo tema 2 mat 7 con texto en greco
</commit_message>
<xml_diff>
--- a/fuentes/contenidos/grado07/guion03/MA_07_03_TEMA 2 PUBLICACIÓN.docx
+++ b/fuentes/contenidos/grado07/guion03/MA_07_03_TEMA 2 PUBLICACIÓN.docx
@@ -4350,7 +4350,7 @@
                 <v:shape id="_x0000_i1025" type="#_x0000_t75" style="width:176.8pt;height:172.5pt" o:ole="">
                   <v:imagedata r:id="rId21" o:title=""/>
                 </v:shape>
-                <o:OLEObject Type="Embed" ProgID="PBrush" ShapeID="_x0000_i1025" DrawAspect="Content" ObjectID="_1509950897" r:id="rId22"/>
+                <o:OLEObject Type="Embed" ProgID="PBrush" ShapeID="_x0000_i1025" DrawAspect="Content" ObjectID="_1511013989" r:id="rId22"/>
               </w:object>
             </w:r>
           </w:p>
@@ -6972,8 +6972,6 @@
                 </wp:inline>
               </w:drawing>
             </w:r>
-            <w:bookmarkStart w:id="0" w:name="_GoBack"/>
-            <w:bookmarkEnd w:id="0"/>
             <w:r>
               <w:rPr>
                 <w:rFonts w:ascii="Times New Roman" w:eastAsiaTheme="minorEastAsia" w:hAnsi="Times New Roman" w:cs="Times New Roman"/>
@@ -7425,7 +7423,19 @@
               <w:rPr>
                 <w:rFonts w:ascii="Times New Roman" w:hAnsi="Times New Roman" w:cs="Times New Roman"/>
               </w:rPr>
-              <w:t>Aplicación de las propiedades</w:t>
+              <w:t>Aplic</w:t>
+            </w:r>
+            <w:r>
+              <w:rPr>
+                <w:rFonts w:ascii="Times New Roman" w:hAnsi="Times New Roman" w:cs="Times New Roman"/>
+              </w:rPr>
+              <w:t>a</w:t>
+            </w:r>
+            <w:r>
+              <w:rPr>
+                <w:rFonts w:ascii="Times New Roman" w:hAnsi="Times New Roman" w:cs="Times New Roman"/>
+              </w:rPr>
+              <w:t xml:space="preserve"> de las propiedades</w:t>
             </w:r>
             <w:r>
               <w:rPr>
@@ -7621,7 +7631,19 @@
               <w:rPr>
                 <w:rFonts w:ascii="Times New Roman" w:hAnsi="Times New Roman" w:cs="Times New Roman"/>
               </w:rPr>
-              <w:t>Reconocimiento de</w:t>
+              <w:t>Reconoc</w:t>
+            </w:r>
+            <w:r>
+              <w:rPr>
+                <w:rFonts w:ascii="Times New Roman" w:hAnsi="Times New Roman" w:cs="Times New Roman"/>
+              </w:rPr>
+              <w:t>e</w:t>
+            </w:r>
+            <w:r>
+              <w:rPr>
+                <w:rFonts w:ascii="Times New Roman" w:hAnsi="Times New Roman" w:cs="Times New Roman"/>
+              </w:rPr>
+              <w:t xml:space="preserve"> de</w:t>
             </w:r>
             <w:r>
               <w:rPr>
@@ -7921,14 +7943,28 @@
               <w:rPr>
                 <w:rFonts w:ascii="Times New Roman" w:hAnsi="Times New Roman" w:cs="Times New Roman"/>
               </w:rPr>
-              <w:t>Actividades para practicar el cálculo de la raíz de un número entero, el uso de las propiedades de la radicación y su aplicac</w:t>
-            </w:r>
-            <w:r>
-              <w:rPr>
-                <w:rFonts w:ascii="Times New Roman" w:hAnsi="Times New Roman" w:cs="Times New Roman"/>
-              </w:rPr>
-              <w:t>ión en la solución de problemas</w:t>
-            </w:r>
+              <w:t xml:space="preserve">Actividades </w:t>
+            </w:r>
+            <w:r>
+              <w:rPr>
+                <w:rFonts w:ascii="Times New Roman" w:hAnsi="Times New Roman" w:cs="Times New Roman"/>
+              </w:rPr>
+              <w:t>sobre L</w:t>
+            </w:r>
+            <w:r>
+              <w:rPr>
+                <w:rFonts w:ascii="Times New Roman" w:hAnsi="Times New Roman" w:cs="Times New Roman"/>
+              </w:rPr>
+              <w:t xml:space="preserve">a radicación </w:t>
+            </w:r>
+            <w:r>
+              <w:rPr>
+                <w:rFonts w:ascii="Times New Roman" w:hAnsi="Times New Roman" w:cs="Times New Roman"/>
+              </w:rPr>
+              <w:t>de números enteros</w:t>
+            </w:r>
+            <w:bookmarkStart w:id="0" w:name="_GoBack"/>
+            <w:bookmarkEnd w:id="0"/>
           </w:p>
         </w:tc>
       </w:tr>
@@ -7967,7 +8003,7 @@
         <v:path o:extrusionok="f" gradientshapeok="t" o:connecttype="rect"/>
         <o:lock v:ext="edit" aspectratio="t"/>
       </v:shapetype>
-      <v:shape id="_x0000_i1031" type="#_x0000_t75" style="width:40.3pt;height:17.2pt;visibility:visible;mso-wrap-style:square" o:bullet="t">
+      <v:shape id="_x0000_i1027" type="#_x0000_t75" style="width:40.3pt;height:17.2pt;visibility:visible;mso-wrap-style:square" o:bullet="t">
         <v:imagedata r:id="rId1" o:title=""/>
       </v:shape>
     </w:pict>

</xml_diff>